<commit_message>
Add a gitignore file and modified doc file
</commit_message>
<xml_diff>
--- a/doc/Commandes Linux et Git.docx
+++ b/doc/Commandes Linux et Git.docx
@@ -120,11 +120,11 @@
       </w:r>
       <w:proofErr w:type="spellStart"/>
       <w:r>
-        <w:t xml:space="preserve">peut </w:t>
-      </w:r>
-      <w:proofErr w:type="spellEnd"/>
-      <w:r>
-        <w:t xml:space="preserve">être autre lettre) et dans la fenêtre </w:t>
+        <w:t>peut être</w:t>
+      </w:r>
+      <w:proofErr w:type="spellEnd"/>
+      <w:r>
+        <w:t xml:space="preserve"> autre lettre) et dans la fenêtre </w:t>
       </w:r>
       <w:proofErr w:type="spellStart"/>
       <w:r>
@@ -440,10 +440,521 @@
       <w:r>
         <w:t xml:space="preserve">  </w:t>
       </w:r>
+    </w:p>
+    <w:p>
+      <w:proofErr w:type="gramStart"/>
+      <w:r>
+        <w:t>git</w:t>
+      </w:r>
+      <w:proofErr w:type="gramEnd"/>
+      <w:r>
+        <w:t xml:space="preserve"> commit -m &lt;commentaire qui commence par un verbe – écrivez-le en anglais car c’est plus facile &gt; = permet de faire un commit (sauvegarde locale).</w:t>
+      </w:r>
+    </w:p>
+    <w:p/>
+    <w:p>
+      <w:proofErr w:type="spellStart"/>
+      <w:r>
+        <w:t>GitHub</w:t>
+      </w:r>
+      <w:proofErr w:type="spellEnd"/>
+    </w:p>
+    <w:p>
+      <w:r>
+        <w:t xml:space="preserve">Créer son compte sur </w:t>
+      </w:r>
+      <w:hyperlink r:id="rId4" w:history="1">
+        <w:r>
+          <w:rPr>
+            <w:rStyle w:val="Lienhypertexte"/>
+          </w:rPr>
+          <w:t>https://github.com</w:t>
+        </w:r>
+      </w:hyperlink>
+      <w:r>
+        <w:t xml:space="preserve"> et se connecter.</w:t>
+      </w:r>
+      <w:r>
+        <w:t xml:space="preserve"> Pour Théodore, l’adresse personnelle est </w:t>
+      </w:r>
+      <w:hyperlink r:id="rId5" w:history="1">
+        <w:r>
+          <w:rPr>
+            <w:rStyle w:val="Lienhypertexte"/>
+          </w:rPr>
+          <w:t>https://github.com/TheodoreCo</w:t>
+        </w:r>
+      </w:hyperlink>
+      <w:r>
+        <w:t xml:space="preserve"> </w:t>
+      </w:r>
+    </w:p>
+    <w:p>
+      <w:pPr>
+        <w:rPr>
+          <w:rStyle w:val="apple-converted-space"/>
+          <w:rFonts w:ascii="Helvetica" w:hAnsi="Helvetica" w:cs="Helvetica"/>
+          <w:color w:val="333333"/>
+          <w:sz w:val="20"/>
+          <w:szCs w:val="20"/>
+          <w:shd w:val="clear" w:color="auto" w:fill="FFFFFF"/>
+        </w:rPr>
+      </w:pPr>
+      <w:r>
+        <w:t>Uniquement une fois : créer un projet vide « </w:t>
+      </w:r>
+      <w:proofErr w:type="spellStart"/>
+      <w:r>
+        <w:rPr>
+          <w:rStyle w:val="lev"/>
+          <w:rFonts w:ascii="Helvetica" w:hAnsi="Helvetica" w:cs="Helvetica"/>
+          <w:color w:val="333333"/>
+          <w:sz w:val="20"/>
+          <w:szCs w:val="20"/>
+          <w:shd w:val="clear" w:color="auto" w:fill="FFFFFF"/>
+        </w:rPr>
+        <w:t>projetISN</w:t>
+      </w:r>
+      <w:proofErr w:type="spellEnd"/>
+      <w:r>
+        <w:rPr>
+          <w:rStyle w:val="apple-converted-space"/>
+          <w:rFonts w:ascii="Helvetica" w:hAnsi="Helvetica" w:cs="Helvetica"/>
+          <w:color w:val="333333"/>
+          <w:sz w:val="20"/>
+          <w:szCs w:val="20"/>
+          <w:shd w:val="clear" w:color="auto" w:fill="FFFFFF"/>
+        </w:rPr>
+        <w:t> »</w:t>
+      </w:r>
+    </w:p>
+    <w:p>
+      <w:pPr>
+        <w:rPr>
+          <w:rStyle w:val="apple-converted-space"/>
+          <w:rFonts w:ascii="Helvetica" w:hAnsi="Helvetica" w:cs="Helvetica"/>
+          <w:color w:val="333333"/>
+          <w:sz w:val="20"/>
+          <w:szCs w:val="20"/>
+          <w:shd w:val="clear" w:color="auto" w:fill="FFFFFF"/>
+        </w:rPr>
+      </w:pPr>
+      <w:r>
+        <w:rPr>
+          <w:rStyle w:val="apple-converted-space"/>
+          <w:rFonts w:ascii="Helvetica" w:hAnsi="Helvetica" w:cs="Helvetica"/>
+          <w:color w:val="333333"/>
+          <w:sz w:val="20"/>
+          <w:szCs w:val="20"/>
+          <w:shd w:val="clear" w:color="auto" w:fill="FFFFFF"/>
+        </w:rPr>
+        <w:lastRenderedPageBreak/>
+        <w:t xml:space="preserve">Revenir dans la fenêtre Git et faire la connexion entre le </w:t>
+      </w:r>
+      <w:proofErr w:type="spellStart"/>
+      <w:r>
+        <w:rPr>
+          <w:rStyle w:val="apple-converted-space"/>
+          <w:rFonts w:ascii="Helvetica" w:hAnsi="Helvetica" w:cs="Helvetica"/>
+          <w:color w:val="333333"/>
+          <w:sz w:val="20"/>
+          <w:szCs w:val="20"/>
+          <w:shd w:val="clear" w:color="auto" w:fill="FFFFFF"/>
+        </w:rPr>
+        <w:t>repository</w:t>
+      </w:r>
+      <w:proofErr w:type="spellEnd"/>
+      <w:r>
+        <w:rPr>
+          <w:rStyle w:val="apple-converted-space"/>
+          <w:rFonts w:ascii="Helvetica" w:hAnsi="Helvetica" w:cs="Helvetica"/>
+          <w:color w:val="333333"/>
+          <w:sz w:val="20"/>
+          <w:szCs w:val="20"/>
+          <w:shd w:val="clear" w:color="auto" w:fill="FFFFFF"/>
+        </w:rPr>
+        <w:t xml:space="preserve"> Git local et celui situé sur </w:t>
+      </w:r>
+      <w:proofErr w:type="spellStart"/>
+      <w:r>
+        <w:rPr>
+          <w:rStyle w:val="apple-converted-space"/>
+          <w:rFonts w:ascii="Helvetica" w:hAnsi="Helvetica" w:cs="Helvetica"/>
+          <w:color w:val="333333"/>
+          <w:sz w:val="20"/>
+          <w:szCs w:val="20"/>
+          <w:shd w:val="clear" w:color="auto" w:fill="FFFFFF"/>
+        </w:rPr>
+        <w:t>GitHub</w:t>
+      </w:r>
+      <w:proofErr w:type="spellEnd"/>
+      <w:r>
+        <w:rPr>
+          <w:rStyle w:val="apple-converted-space"/>
+          <w:rFonts w:ascii="Helvetica" w:hAnsi="Helvetica" w:cs="Helvetica"/>
+          <w:color w:val="333333"/>
+          <w:sz w:val="20"/>
+          <w:szCs w:val="20"/>
+          <w:shd w:val="clear" w:color="auto" w:fill="FFFFFF"/>
+        </w:rPr>
+        <w:t xml:space="preserve"> (que l’on vient de créer) :</w:t>
+      </w:r>
+    </w:p>
+    <w:p>
+      <w:pPr>
+        <w:tabs>
+          <w:tab w:val="left" w:pos="916"/>
+          <w:tab w:val="left" w:pos="1832"/>
+          <w:tab w:val="left" w:pos="2748"/>
+          <w:tab w:val="left" w:pos="3664"/>
+          <w:tab w:val="left" w:pos="4580"/>
+          <w:tab w:val="left" w:pos="5496"/>
+          <w:tab w:val="left" w:pos="6412"/>
+          <w:tab w:val="left" w:pos="7328"/>
+          <w:tab w:val="left" w:pos="8244"/>
+          <w:tab w:val="left" w:pos="9160"/>
+          <w:tab w:val="left" w:pos="10076"/>
+          <w:tab w:val="left" w:pos="10992"/>
+          <w:tab w:val="left" w:pos="11908"/>
+          <w:tab w:val="left" w:pos="12824"/>
+          <w:tab w:val="left" w:pos="13740"/>
+          <w:tab w:val="left" w:pos="14656"/>
+        </w:tabs>
+        <w:spacing w:after="0" w:line="240" w:lineRule="auto"/>
+        <w:rPr>
+          <w:rFonts w:ascii="Consolas" w:eastAsia="Times New Roman" w:hAnsi="Consolas" w:cs="Consolas"/>
+          <w:color w:val="333333"/>
+          <w:sz w:val="21"/>
+          <w:szCs w:val="21"/>
+          <w:lang w:eastAsia="fr-FR"/>
+        </w:rPr>
+      </w:pPr>
+      <w:proofErr w:type="gramStart"/>
+      <w:r>
+        <w:rPr>
+          <w:rFonts w:ascii="Consolas" w:eastAsia="Times New Roman" w:hAnsi="Consolas" w:cs="Consolas"/>
+          <w:color w:val="333333"/>
+          <w:sz w:val="21"/>
+          <w:szCs w:val="21"/>
+          <w:lang w:eastAsia="fr-FR"/>
+        </w:rPr>
+        <w:t>git</w:t>
+      </w:r>
+      <w:proofErr w:type="gramEnd"/>
+      <w:r>
+        <w:rPr>
+          <w:rFonts w:ascii="Consolas" w:eastAsia="Times New Roman" w:hAnsi="Consolas" w:cs="Consolas"/>
+          <w:color w:val="333333"/>
+          <w:sz w:val="21"/>
+          <w:szCs w:val="21"/>
+          <w:lang w:eastAsia="fr-FR"/>
+        </w:rPr>
+        <w:t xml:space="preserve"> </w:t>
+      </w:r>
+      <w:proofErr w:type="spellStart"/>
+      <w:r>
+        <w:rPr>
+          <w:rFonts w:ascii="Consolas" w:eastAsia="Times New Roman" w:hAnsi="Consolas" w:cs="Consolas"/>
+          <w:color w:val="333333"/>
+          <w:sz w:val="21"/>
+          <w:szCs w:val="21"/>
+          <w:lang w:eastAsia="fr-FR"/>
+        </w:rPr>
+        <w:t>remote</w:t>
+      </w:r>
+      <w:proofErr w:type="spellEnd"/>
+      <w:r>
+        <w:rPr>
+          <w:rFonts w:ascii="Consolas" w:eastAsia="Times New Roman" w:hAnsi="Consolas" w:cs="Consolas"/>
+          <w:color w:val="333333"/>
+          <w:sz w:val="21"/>
+          <w:szCs w:val="21"/>
+          <w:lang w:eastAsia="fr-FR"/>
+        </w:rPr>
+        <w:t xml:space="preserve"> </w:t>
+      </w:r>
+      <w:proofErr w:type="spellStart"/>
+      <w:r>
+        <w:rPr>
+          <w:rFonts w:ascii="Consolas" w:eastAsia="Times New Roman" w:hAnsi="Consolas" w:cs="Consolas"/>
+          <w:color w:val="333333"/>
+          <w:sz w:val="21"/>
+          <w:szCs w:val="21"/>
+          <w:lang w:eastAsia="fr-FR"/>
+        </w:rPr>
+        <w:t>add</w:t>
+      </w:r>
+      <w:proofErr w:type="spellEnd"/>
+      <w:r>
+        <w:rPr>
+          <w:rFonts w:ascii="Consolas" w:eastAsia="Times New Roman" w:hAnsi="Consolas" w:cs="Consolas"/>
+          <w:color w:val="333333"/>
+          <w:sz w:val="21"/>
+          <w:szCs w:val="21"/>
+          <w:lang w:eastAsia="fr-FR"/>
+        </w:rPr>
+        <w:t xml:space="preserve"> </w:t>
+      </w:r>
+      <w:proofErr w:type="spellStart"/>
+      <w:r>
+        <w:rPr>
+          <w:rFonts w:ascii="Consolas" w:eastAsia="Times New Roman" w:hAnsi="Consolas" w:cs="Consolas"/>
+          <w:color w:val="333333"/>
+          <w:sz w:val="21"/>
+          <w:szCs w:val="21"/>
+          <w:lang w:eastAsia="fr-FR"/>
+        </w:rPr>
+        <w:t>origin</w:t>
+      </w:r>
+      <w:proofErr w:type="spellEnd"/>
+      <w:r>
+        <w:rPr>
+          <w:rFonts w:ascii="Consolas" w:eastAsia="Times New Roman" w:hAnsi="Consolas" w:cs="Consolas"/>
+          <w:color w:val="333333"/>
+          <w:sz w:val="21"/>
+          <w:szCs w:val="21"/>
+          <w:lang w:eastAsia="fr-FR"/>
+        </w:rPr>
+        <w:t xml:space="preserve"> https://github.com/TheodoreCo/projetISN.git</w:t>
+      </w:r>
+    </w:p>
+    <w:p>
+      <w:pPr>
+        <w:tabs>
+          <w:tab w:val="left" w:pos="916"/>
+          <w:tab w:val="left" w:pos="1832"/>
+          <w:tab w:val="left" w:pos="2748"/>
+          <w:tab w:val="left" w:pos="3664"/>
+          <w:tab w:val="left" w:pos="4580"/>
+          <w:tab w:val="left" w:pos="5496"/>
+          <w:tab w:val="left" w:pos="6412"/>
+          <w:tab w:val="left" w:pos="7328"/>
+          <w:tab w:val="left" w:pos="8244"/>
+          <w:tab w:val="left" w:pos="9160"/>
+          <w:tab w:val="left" w:pos="10076"/>
+          <w:tab w:val="left" w:pos="10992"/>
+          <w:tab w:val="left" w:pos="11908"/>
+          <w:tab w:val="left" w:pos="12824"/>
+          <w:tab w:val="left" w:pos="13740"/>
+          <w:tab w:val="left" w:pos="14656"/>
+        </w:tabs>
+        <w:spacing w:after="0" w:line="240" w:lineRule="auto"/>
+        <w:rPr>
+          <w:rFonts w:ascii="Consolas" w:eastAsia="Times New Roman" w:hAnsi="Consolas" w:cs="Consolas"/>
+          <w:color w:val="333333"/>
+          <w:sz w:val="21"/>
+          <w:szCs w:val="21"/>
+          <w:lang w:eastAsia="fr-FR"/>
+        </w:rPr>
+      </w:pPr>
+    </w:p>
+    <w:p>
+      <w:pPr>
+        <w:tabs>
+          <w:tab w:val="left" w:pos="916"/>
+          <w:tab w:val="left" w:pos="1832"/>
+          <w:tab w:val="left" w:pos="2748"/>
+          <w:tab w:val="left" w:pos="3664"/>
+          <w:tab w:val="left" w:pos="4580"/>
+          <w:tab w:val="left" w:pos="5496"/>
+          <w:tab w:val="left" w:pos="6412"/>
+          <w:tab w:val="left" w:pos="7328"/>
+          <w:tab w:val="left" w:pos="8244"/>
+          <w:tab w:val="left" w:pos="9160"/>
+          <w:tab w:val="left" w:pos="10076"/>
+          <w:tab w:val="left" w:pos="10992"/>
+          <w:tab w:val="left" w:pos="11908"/>
+          <w:tab w:val="left" w:pos="12824"/>
+          <w:tab w:val="left" w:pos="13740"/>
+          <w:tab w:val="left" w:pos="14656"/>
+        </w:tabs>
+        <w:spacing w:after="0" w:line="240" w:lineRule="auto"/>
+        <w:rPr>
+          <w:rFonts w:ascii="Consolas" w:eastAsia="Times New Roman" w:hAnsi="Consolas" w:cs="Consolas"/>
+          <w:color w:val="333333"/>
+          <w:sz w:val="21"/>
+          <w:szCs w:val="21"/>
+          <w:lang w:eastAsia="fr-FR"/>
+        </w:rPr>
+      </w:pPr>
+      <w:r>
+        <w:rPr>
+          <w:rFonts w:ascii="Consolas" w:eastAsia="Times New Roman" w:hAnsi="Consolas" w:cs="Consolas"/>
+          <w:color w:val="333333"/>
+          <w:sz w:val="21"/>
+          <w:szCs w:val="21"/>
+          <w:lang w:eastAsia="fr-FR"/>
+        </w:rPr>
+        <w:t>La commande ci-dessus est à faire uniquement une fois.</w:t>
+      </w:r>
+    </w:p>
+    <w:p>
+      <w:pPr>
+        <w:tabs>
+          <w:tab w:val="left" w:pos="916"/>
+          <w:tab w:val="left" w:pos="1832"/>
+          <w:tab w:val="left" w:pos="2748"/>
+          <w:tab w:val="left" w:pos="3664"/>
+          <w:tab w:val="left" w:pos="4580"/>
+          <w:tab w:val="left" w:pos="5496"/>
+          <w:tab w:val="left" w:pos="6412"/>
+          <w:tab w:val="left" w:pos="7328"/>
+          <w:tab w:val="left" w:pos="8244"/>
+          <w:tab w:val="left" w:pos="9160"/>
+          <w:tab w:val="left" w:pos="10076"/>
+          <w:tab w:val="left" w:pos="10992"/>
+          <w:tab w:val="left" w:pos="11908"/>
+          <w:tab w:val="left" w:pos="12824"/>
+          <w:tab w:val="left" w:pos="13740"/>
+          <w:tab w:val="left" w:pos="14656"/>
+        </w:tabs>
+        <w:spacing w:after="0" w:line="240" w:lineRule="auto"/>
+        <w:rPr>
+          <w:rFonts w:ascii="Consolas" w:eastAsia="Times New Roman" w:hAnsi="Consolas" w:cs="Consolas"/>
+          <w:color w:val="333333"/>
+          <w:sz w:val="21"/>
+          <w:szCs w:val="21"/>
+          <w:lang w:eastAsia="fr-FR"/>
+        </w:rPr>
+      </w:pPr>
+    </w:p>
+    <w:p>
+      <w:proofErr w:type="gramStart"/>
+      <w:r>
+        <w:rPr>
+          <w:rStyle w:val="apple-converted-space"/>
+          <w:rFonts w:ascii="Helvetica" w:hAnsi="Helvetica" w:cs="Helvetica"/>
+          <w:color w:val="333333"/>
+          <w:sz w:val="20"/>
+          <w:szCs w:val="20"/>
+          <w:shd w:val="clear" w:color="auto" w:fill="FFFFFF"/>
+        </w:rPr>
+        <w:t>git</w:t>
+      </w:r>
+      <w:proofErr w:type="gramEnd"/>
+      <w:r>
+        <w:rPr>
+          <w:rStyle w:val="apple-converted-space"/>
+          <w:rFonts w:ascii="Helvetica" w:hAnsi="Helvetica" w:cs="Helvetica"/>
+          <w:color w:val="333333"/>
+          <w:sz w:val="20"/>
+          <w:szCs w:val="20"/>
+          <w:shd w:val="clear" w:color="auto" w:fill="FFFFFF"/>
+        </w:rPr>
+        <w:t xml:space="preserve"> push </w:t>
+      </w:r>
+      <w:proofErr w:type="spellStart"/>
+      <w:r>
+        <w:rPr>
+          <w:rStyle w:val="apple-converted-space"/>
+          <w:rFonts w:ascii="Helvetica" w:hAnsi="Helvetica" w:cs="Helvetica"/>
+          <w:color w:val="333333"/>
+          <w:sz w:val="20"/>
+          <w:szCs w:val="20"/>
+          <w:shd w:val="clear" w:color="auto" w:fill="FFFFFF"/>
+        </w:rPr>
+        <w:t>origin</w:t>
+      </w:r>
+      <w:proofErr w:type="spellEnd"/>
+      <w:r>
+        <w:rPr>
+          <w:rStyle w:val="apple-converted-space"/>
+          <w:rFonts w:ascii="Helvetica" w:hAnsi="Helvetica" w:cs="Helvetica"/>
+          <w:color w:val="333333"/>
+          <w:sz w:val="20"/>
+          <w:szCs w:val="20"/>
+          <w:shd w:val="clear" w:color="auto" w:fill="FFFFFF"/>
+        </w:rPr>
+        <w:t xml:space="preserve"> master = pour envoyer le contenu du dernier commit sur </w:t>
+      </w:r>
+      <w:proofErr w:type="spellStart"/>
+      <w:r>
+        <w:rPr>
+          <w:rStyle w:val="apple-converted-space"/>
+          <w:rFonts w:ascii="Helvetica" w:hAnsi="Helvetica" w:cs="Helvetica"/>
+          <w:color w:val="333333"/>
+          <w:sz w:val="20"/>
+          <w:szCs w:val="20"/>
+          <w:shd w:val="clear" w:color="auto" w:fill="FFFFFF"/>
+        </w:rPr>
+        <w:t>GitHub</w:t>
+      </w:r>
+      <w:proofErr w:type="spellEnd"/>
+      <w:r>
+        <w:rPr>
+          <w:rStyle w:val="apple-converted-space"/>
+          <w:rFonts w:ascii="Helvetica" w:hAnsi="Helvetica" w:cs="Helvetica"/>
+          <w:color w:val="333333"/>
+          <w:sz w:val="20"/>
+          <w:szCs w:val="20"/>
+          <w:shd w:val="clear" w:color="auto" w:fill="FFFFFF"/>
+        </w:rPr>
+        <w:t>. C’est à faire autant de fois que nécessaire (après chaque commit ou moins souvent). L’</w:t>
+      </w:r>
+      <w:proofErr w:type="spellStart"/>
+      <w:r>
+        <w:rPr>
+          <w:rStyle w:val="apple-converted-space"/>
+          <w:rFonts w:ascii="Helvetica" w:hAnsi="Helvetica" w:cs="Helvetica"/>
+          <w:color w:val="333333"/>
+          <w:sz w:val="20"/>
+          <w:szCs w:val="20"/>
+          <w:shd w:val="clear" w:color="auto" w:fill="FFFFFF"/>
+        </w:rPr>
+        <w:t>origin</w:t>
+      </w:r>
+      <w:proofErr w:type="spellEnd"/>
+      <w:r>
+        <w:rPr>
+          <w:rStyle w:val="apple-converted-space"/>
+          <w:rFonts w:ascii="Helvetica" w:hAnsi="Helvetica" w:cs="Helvetica"/>
+          <w:color w:val="333333"/>
+          <w:sz w:val="20"/>
+          <w:szCs w:val="20"/>
+          <w:shd w:val="clear" w:color="auto" w:fill="FFFFFF"/>
+        </w:rPr>
+        <w:t xml:space="preserve"> est le nom du </w:t>
+      </w:r>
+      <w:proofErr w:type="spellStart"/>
+      <w:r>
+        <w:rPr>
+          <w:rStyle w:val="apple-converted-space"/>
+          <w:rFonts w:ascii="Helvetica" w:hAnsi="Helvetica" w:cs="Helvetica"/>
+          <w:color w:val="333333"/>
+          <w:sz w:val="20"/>
+          <w:szCs w:val="20"/>
+          <w:shd w:val="clear" w:color="auto" w:fill="FFFFFF"/>
+        </w:rPr>
+        <w:t>répo</w:t>
+      </w:r>
+      <w:proofErr w:type="spellEnd"/>
+      <w:r>
+        <w:rPr>
+          <w:rStyle w:val="apple-converted-space"/>
+          <w:rFonts w:ascii="Helvetica" w:hAnsi="Helvetica" w:cs="Helvetica"/>
+          <w:color w:val="333333"/>
+          <w:sz w:val="20"/>
+          <w:szCs w:val="20"/>
+          <w:shd w:val="clear" w:color="auto" w:fill="FFFFFF"/>
+        </w:rPr>
+        <w:t xml:space="preserve"> distant et « master » le </w:t>
+      </w:r>
+      <w:r>
+        <w:rPr>
+          <w:rStyle w:val="apple-converted-space"/>
+          <w:rFonts w:ascii="Helvetica" w:hAnsi="Helvetica" w:cs="Helvetica"/>
+          <w:color w:val="333333"/>
+          <w:sz w:val="20"/>
+          <w:szCs w:val="20"/>
+          <w:shd w:val="clear" w:color="auto" w:fill="FFFFFF"/>
+        </w:rPr>
+        <w:t>nom de la branche courante</w:t>
+      </w:r>
+    </w:p>
+    <w:p>
       <w:bookmarkStart w:id="0" w:name="_GoBack"/>
       <w:bookmarkEnd w:id="0"/>
     </w:p>
-    <w:p/>
     <w:sectPr>
       <w:pgSz w:w="11906" w:h="16838"/>
       <w:pgMar w:top="1417" w:right="1417" w:bottom="1417" w:left="1417" w:header="708" w:footer="708" w:gutter="0"/>
@@ -875,6 +1386,93 @@
     <w:semiHidden/>
     <w:unhideWhenUsed/>
   </w:style>
+  <w:style w:type="character" w:styleId="Lienhypertexte">
+    <w:name w:val="Hyperlink"/>
+    <w:basedOn w:val="Policepardfaut"/>
+    <w:uiPriority w:val="99"/>
+    <w:unhideWhenUsed/>
+    <w:rsid w:val="006F533C"/>
+    <w:rPr>
+      <w:color w:val="0563C1" w:themeColor="hyperlink"/>
+      <w:u w:val="single"/>
+    </w:rPr>
+  </w:style>
+  <w:style w:type="character" w:styleId="lev">
+    <w:name w:val="Strong"/>
+    <w:basedOn w:val="Policepardfaut"/>
+    <w:uiPriority w:val="22"/>
+    <w:qFormat/>
+    <w:rsid w:val="00151491"/>
+    <w:rPr>
+      <w:b/>
+      <w:bCs/>
+    </w:rPr>
+  </w:style>
+  <w:style w:type="character" w:customStyle="1" w:styleId="apple-converted-space">
+    <w:name w:val="apple-converted-space"/>
+    <w:basedOn w:val="Policepardfaut"/>
+    <w:rsid w:val="00151491"/>
+  </w:style>
+  <w:style w:type="paragraph" w:styleId="PrformatHTML">
+    <w:name w:val="HTML Preformatted"/>
+    <w:basedOn w:val="Normal"/>
+    <w:link w:val="PrformatHTMLCar"/>
+    <w:uiPriority w:val="99"/>
+    <w:semiHidden/>
+    <w:unhideWhenUsed/>
+    <w:rsid w:val="00151491"/>
+    <w:pPr>
+      <w:tabs>
+        <w:tab w:val="left" w:pos="916"/>
+        <w:tab w:val="left" w:pos="1832"/>
+        <w:tab w:val="left" w:pos="2748"/>
+        <w:tab w:val="left" w:pos="3664"/>
+        <w:tab w:val="left" w:pos="4580"/>
+        <w:tab w:val="left" w:pos="5496"/>
+        <w:tab w:val="left" w:pos="6412"/>
+        <w:tab w:val="left" w:pos="7328"/>
+        <w:tab w:val="left" w:pos="8244"/>
+        <w:tab w:val="left" w:pos="9160"/>
+        <w:tab w:val="left" w:pos="10076"/>
+        <w:tab w:val="left" w:pos="10992"/>
+        <w:tab w:val="left" w:pos="11908"/>
+        <w:tab w:val="left" w:pos="12824"/>
+        <w:tab w:val="left" w:pos="13740"/>
+        <w:tab w:val="left" w:pos="14656"/>
+      </w:tabs>
+      <w:spacing w:after="0" w:line="240" w:lineRule="auto"/>
+    </w:pPr>
+    <w:rPr>
+      <w:rFonts w:ascii="Courier New" w:eastAsia="Times New Roman" w:hAnsi="Courier New" w:cs="Courier New"/>
+      <w:sz w:val="20"/>
+      <w:szCs w:val="20"/>
+      <w:lang w:eastAsia="fr-FR"/>
+    </w:rPr>
+  </w:style>
+  <w:style w:type="character" w:customStyle="1" w:styleId="PrformatHTMLCar">
+    <w:name w:val="Préformaté HTML Car"/>
+    <w:basedOn w:val="Policepardfaut"/>
+    <w:link w:val="PrformatHTML"/>
+    <w:uiPriority w:val="99"/>
+    <w:semiHidden/>
+    <w:rsid w:val="00151491"/>
+    <w:rPr>
+      <w:rFonts w:ascii="Courier New" w:eastAsia="Times New Roman" w:hAnsi="Courier New" w:cs="Courier New"/>
+      <w:sz w:val="20"/>
+      <w:szCs w:val="20"/>
+      <w:lang w:eastAsia="fr-FR"/>
+    </w:rPr>
+  </w:style>
+  <w:style w:type="character" w:customStyle="1" w:styleId="user-select-contain">
+    <w:name w:val="user-select-contain"/>
+    <w:basedOn w:val="Policepardfaut"/>
+    <w:rsid w:val="00151491"/>
+  </w:style>
+  <w:style w:type="character" w:customStyle="1" w:styleId="js-git-clone-help-text">
+    <w:name w:val="js-git-clone-help-text"/>
+    <w:basedOn w:val="Policepardfaut"/>
+    <w:rsid w:val="00151491"/>
+  </w:style>
 </w:styles>
 </file>
 

</xml_diff>